<commit_message>
Tesztek (java, word), MushroomBodyImpl  és Észrevételek mód.
</commit_message>
<xml_diff>
--- a/10_prototipus_elkeszitese/Tesztek_TSz.docx
+++ b/10_prototipus_elkeszitese/Tesztek_TSz.docx
@@ -12328,7 +12328,13 @@
       </w:pPr>
       <w:r>
         <w:tab/>
-        <w:t>location = ft</w:t>
+        <w:t xml:space="preserve">location </w:t>
+      </w:r>
+      <w:r>
+        <w:t xml:space="preserve">Tecton </w:t>
+      </w:r>
+      <w:r>
+        <w:t>= ft</w:t>
       </w:r>
       <w:r>
         <w:t>4</w:t>
@@ -12341,17 +12347,29 @@
       </w:pPr>
       <w:r>
         <w:tab/>
-        <w:t>maxMoves = 2</w:t>
-      </w:r>
-    </w:p>
-    <w:p>
-      <w:pPr>
-        <w:spacing w:line="276" w:lineRule="auto"/>
-        <w:ind w:left="1416"/>
-      </w:pPr>
-      <w:r>
-        <w:tab/>
-        <w:t xml:space="preserve">remainingMoves = </w:t>
+        <w:t xml:space="preserve">maxMoves </w:t>
+      </w:r>
+      <w:r>
+        <w:t xml:space="preserve">int </w:t>
+      </w:r>
+      <w:r>
+        <w:t>= 2</w:t>
+      </w:r>
+    </w:p>
+    <w:p>
+      <w:pPr>
+        <w:spacing w:line="276" w:lineRule="auto"/>
+        <w:ind w:left="1416"/>
+      </w:pPr>
+      <w:r>
+        <w:tab/>
+        <w:t xml:space="preserve">remainingMoves </w:t>
+      </w:r>
+      <w:r>
+        <w:t xml:space="preserve">int </w:t>
+      </w:r>
+      <w:r>
+        <w:t xml:space="preserve">= </w:t>
       </w:r>
       <w:r>
         <w:t>2</w:t>
@@ -12364,27 +12382,48 @@
       </w:pPr>
       <w:r>
         <w:tab/>
-        <w:t>sporesEaten = 0</w:t>
-      </w:r>
-    </w:p>
-    <w:p>
-      <w:pPr>
-        <w:spacing w:line="276" w:lineRule="auto"/>
-        <w:ind w:left="1416"/>
-      </w:pPr>
-      <w:r>
-        <w:tab/>
-        <w:t>effectTimer = 0</w:t>
-      </w:r>
-    </w:p>
-    <w:p>
-      <w:pPr>
-        <w:spacing w:line="276" w:lineRule="auto"/>
-        <w:ind w:left="1416"/>
-      </w:pPr>
-      <w:r>
-        <w:tab/>
-        <w:t>state = Normal</w:t>
+        <w:t xml:space="preserve">sporesEaten </w:t>
+      </w:r>
+      <w:r>
+        <w:t xml:space="preserve">int </w:t>
+      </w:r>
+      <w:r>
+        <w:t>= 0</w:t>
+      </w:r>
+    </w:p>
+    <w:p>
+      <w:pPr>
+        <w:spacing w:line="276" w:lineRule="auto"/>
+        <w:ind w:left="1416"/>
+      </w:pPr>
+      <w:r>
+        <w:tab/>
+        <w:t xml:space="preserve">effectTimer </w:t>
+      </w:r>
+      <w:r>
+        <w:t xml:space="preserve">int </w:t>
+      </w:r>
+      <w:r>
+        <w:t>= 0</w:t>
+      </w:r>
+    </w:p>
+    <w:p>
+      <w:pPr>
+        <w:spacing w:line="276" w:lineRule="auto"/>
+        <w:ind w:left="1416"/>
+      </w:pPr>
+      <w:r>
+        <w:tab/>
+        <w:t xml:space="preserve">state </w:t>
+      </w:r>
+      <w:r>
+        <w:t xml:space="preserve">InsectState </w:t>
+      </w:r>
+      <w:r>
+        <w:t xml:space="preserve">= </w:t>
+      </w:r>
+      <w:r>
+        <w:t>NORMAL</w:t>
       </w:r>
     </w:p>
     <w:p>
@@ -15143,6 +15182,7 @@
         <w:spacing w:line="276" w:lineRule="auto"/>
         <w:ind w:left="1416"/>
       </w:pPr>
+      <w:bookmarkStart w:id="1" w:name="_Hlk196600511"/>
       <w:r>
         <w:t>i1: Insect</w:t>
       </w:r>
@@ -15154,7 +15194,13 @@
       </w:pPr>
       <w:r>
         <w:tab/>
-        <w:t>location = ft</w:t>
+        <w:t xml:space="preserve">location </w:t>
+      </w:r>
+      <w:r>
+        <w:t xml:space="preserve">Tecton </w:t>
+      </w:r>
+      <w:r>
+        <w:t>= ft</w:t>
       </w:r>
       <w:r>
         <w:t>6</w:t>
@@ -15167,7 +15213,13 @@
       </w:pPr>
       <w:r>
         <w:tab/>
-        <w:t xml:space="preserve">maxMoves = </w:t>
+        <w:t xml:space="preserve">maxMoves </w:t>
+      </w:r>
+      <w:r>
+        <w:t xml:space="preserve">int </w:t>
+      </w:r>
+      <w:r>
+        <w:t xml:space="preserve">= </w:t>
       </w:r>
       <w:r>
         <w:t>2</w:t>
@@ -15180,7 +15232,13 @@
       </w:pPr>
       <w:r>
         <w:tab/>
-        <w:t xml:space="preserve">remainingMoves = </w:t>
+        <w:t xml:space="preserve">remainingMoves </w:t>
+      </w:r>
+      <w:r>
+        <w:t xml:space="preserve">int </w:t>
+      </w:r>
+      <w:r>
+        <w:t xml:space="preserve">= </w:t>
       </w:r>
       <w:r>
         <w:t>2</w:t>
@@ -15193,7 +15251,13 @@
       </w:pPr>
       <w:r>
         <w:tab/>
-        <w:t xml:space="preserve">sporesEaten = </w:t>
+        <w:t xml:space="preserve">sporesEaten </w:t>
+      </w:r>
+      <w:r>
+        <w:t xml:space="preserve">int </w:t>
+      </w:r>
+      <w:r>
+        <w:t xml:space="preserve">= </w:t>
       </w:r>
       <w:r>
         <w:t>1</w:t>
@@ -15207,21 +15271,37 @@
       <w:r>
         <w:lastRenderedPageBreak/>
         <w:tab/>
-        <w:t>effectTimer = 0</w:t>
-      </w:r>
-    </w:p>
-    <w:p>
-      <w:pPr>
-        <w:spacing w:line="276" w:lineRule="auto"/>
-        <w:ind w:left="1416"/>
-      </w:pPr>
-      <w:r>
-        <w:tab/>
-        <w:t xml:space="preserve">state = </w:t>
-      </w:r>
-      <w:r>
-        <w:t>Normal</w:t>
-      </w:r>
+        <w:t xml:space="preserve">effectTimer </w:t>
+      </w:r>
+      <w:r>
+        <w:t xml:space="preserve">int </w:t>
+      </w:r>
+      <w:r>
+        <w:t>= 0</w:t>
+      </w:r>
+    </w:p>
+    <w:p>
+      <w:pPr>
+        <w:spacing w:line="276" w:lineRule="auto"/>
+        <w:ind w:left="1416"/>
+      </w:pPr>
+      <w:r>
+        <w:tab/>
+        <w:t xml:space="preserve">state </w:t>
+      </w:r>
+      <w:r>
+        <w:t>InsectState</w:t>
+      </w:r>
+      <w:r>
+        <w:t xml:space="preserve"> </w:t>
+      </w:r>
+      <w:r>
+        <w:t xml:space="preserve">= </w:t>
+      </w:r>
+      <w:r>
+        <w:t>NORMAL</w:t>
+      </w:r>
+      <w:bookmarkEnd w:id="1"/>
     </w:p>
     <w:sectPr>
       <w:footerReference w:type="even" r:id="rId8"/>
@@ -17457,6 +17537,25 @@
       <w:shd w:val="clear" w:color="auto" w:fill="E1DFDD"/>
     </w:rPr>
   </w:style>
+  <w:style w:type="paragraph" w:styleId="HTML-kntformzott">
+    <w:name w:val="HTML Preformatted"/>
+    <w:basedOn w:val="Norml"/>
+    <w:link w:val="HTML-kntformzottChar"/>
+    <w:rsid w:val="00783693"/>
+    <w:rPr>
+      <w:rFonts w:ascii="Courier New" w:hAnsi="Courier New" w:cs="Courier New"/>
+      <w:sz w:val="20"/>
+      <w:szCs w:val="20"/>
+    </w:rPr>
+  </w:style>
+  <w:style w:type="character" w:customStyle="1" w:styleId="HTML-kntformzottChar">
+    <w:name w:val="HTML-ként formázott Char"/>
+    <w:link w:val="HTML-kntformzott"/>
+    <w:rsid w:val="00783693"/>
+    <w:rPr>
+      <w:rFonts w:ascii="Courier New" w:hAnsi="Courier New" w:cs="Courier New"/>
+    </w:rPr>
+  </w:style>
 </w:styles>
 </file>
 

</xml_diff>